<commit_message>
chore update Work Breakdown Structure and Cost Estimate
</commit_message>
<xml_diff>
--- a/docs/Cost Estimate.docx
+++ b/docs/Cost Estimate.docx
@@ -1,6 +1,6 @@
 
 <file path=word/document.xml><?xml version="1.0" encoding="utf-8"?>
-<w:document xmlns:wpc="http://schemas.microsoft.com/office/word/2010/wordprocessingCanvas" xmlns:cx="http://schemas.microsoft.com/office/drawing/2014/chartex" xmlns:cx1="http://schemas.microsoft.com/office/drawing/2015/9/8/chartex" xmlns:cx2="http://schemas.microsoft.com/office/drawing/2015/10/21/chartex" xmlns:cx3="http://schemas.microsoft.com/office/drawing/2016/5/9/chartex" xmlns:cx4="http://schemas.microsoft.com/office/drawing/2016/5/10/chartex" xmlns:cx5="http://schemas.microsoft.com/office/drawing/2016/5/11/chartex" xmlns:cx6="http://schemas.microsoft.com/office/drawing/2016/5/12/chartex" xmlns:cx7="http://schemas.microsoft.com/office/drawing/2016/5/13/chartex" xmlns:cx8="http://schemas.microsoft.com/office/drawing/2016/5/14/chartex" xmlns:mc="http://schemas.openxmlformats.org/markup-compatibility/2006" xmlns:aink="http://schemas.microsoft.com/office/drawing/2016/ink" xmlns:am3d="http://schemas.microsoft.com/office/drawing/2017/model3d" xmlns:o="urn:schemas-microsoft-com:office:office" xmlns:r="http://schemas.openxmlformats.org/officeDocument/2006/relationships" xmlns:m="http://schemas.openxmlformats.org/officeDocument/2006/math" xmlns:v="urn:schemas-microsoft-com:vml" xmlns:wp14="http://schemas.microsoft.com/office/word/2010/wordprocessingDrawing" xmlns:wp="http://schemas.openxmlformats.org/drawingml/2006/wordprocessingDrawing" xmlns:w10="urn:schemas-microsoft-com:office:word" xmlns:w="http://schemas.openxmlformats.org/wordprocessingml/2006/main" xmlns:w14="http://schemas.microsoft.com/office/word/2010/wordml" xmlns:w15="http://schemas.microsoft.com/office/word/2012/wordml" xmlns:w16cid="http://schemas.microsoft.com/office/word/2016/wordml/cid" xmlns:w16se="http://schemas.microsoft.com/office/word/2015/wordml/symex" xmlns:wpg="http://schemas.microsoft.com/office/word/2010/wordprocessingGroup" xmlns:wpi="http://schemas.microsoft.com/office/word/2010/wordprocessingInk" xmlns:wne="http://schemas.microsoft.com/office/word/2006/wordml" xmlns:wps="http://schemas.microsoft.com/office/word/2010/wordprocessingShape" mc:Ignorable="w14 w15 w16se w16cid wp14">
+<w:document xmlns:wpc="http://schemas.microsoft.com/office/word/2010/wordprocessingCanvas" xmlns:cx="http://schemas.microsoft.com/office/drawing/2014/chartex" xmlns:cx1="http://schemas.microsoft.com/office/drawing/2015/9/8/chartex" xmlns:cx2="http://schemas.microsoft.com/office/drawing/2015/10/21/chartex" xmlns:cx3="http://schemas.microsoft.com/office/drawing/2016/5/9/chartex" xmlns:cx4="http://schemas.microsoft.com/office/drawing/2016/5/10/chartex" xmlns:cx5="http://schemas.microsoft.com/office/drawing/2016/5/11/chartex" xmlns:cx6="http://schemas.microsoft.com/office/drawing/2016/5/12/chartex" xmlns:cx7="http://schemas.microsoft.com/office/drawing/2016/5/13/chartex" xmlns:cx8="http://schemas.microsoft.com/office/drawing/2016/5/14/chartex" xmlns:mc="http://schemas.openxmlformats.org/markup-compatibility/2006" xmlns:aink="http://schemas.microsoft.com/office/drawing/2016/ink" xmlns:am3d="http://schemas.microsoft.com/office/drawing/2017/model3d" xmlns:o="urn:schemas-microsoft-com:office:office" xmlns:r="http://schemas.openxmlformats.org/officeDocument/2006/relationships" xmlns:m="http://schemas.openxmlformats.org/officeDocument/2006/math" xmlns:v="urn:schemas-microsoft-com:vml" xmlns:wp14="http://schemas.microsoft.com/office/word/2010/wordprocessingDrawing" xmlns:wp="http://schemas.openxmlformats.org/drawingml/2006/wordprocessingDrawing" xmlns:w10="urn:schemas-microsoft-com:office:word" xmlns:w="http://schemas.openxmlformats.org/wordprocessingml/2006/main" xmlns:w14="http://schemas.microsoft.com/office/word/2010/wordml" xmlns:w15="http://schemas.microsoft.com/office/word/2012/wordml" xmlns:w16cex="http://schemas.microsoft.com/office/word/2018/wordml/cex" xmlns:w16cid="http://schemas.microsoft.com/office/word/2016/wordml/cid" xmlns:w16="http://schemas.microsoft.com/office/word/2018/wordml" xmlns:w16se="http://schemas.microsoft.com/office/word/2015/wordml/symex" xmlns:wpg="http://schemas.microsoft.com/office/word/2010/wordprocessingGroup" xmlns:wpi="http://schemas.microsoft.com/office/word/2010/wordprocessingInk" xmlns:wne="http://schemas.microsoft.com/office/word/2006/wordml" xmlns:wps="http://schemas.microsoft.com/office/word/2010/wordprocessingShape" mc:Ignorable="w14 w15 w16se w16cid w16 w16cex wp14">
   <w:body>
     <w:p>
       <w:pPr>
@@ -38,10 +38,7 @@
         <w:t>To keep a project under budget the following cost were calculated. this cost will also help to determine if the scope of the project needs to change in order to fit the in allocated budget or not.</w:t>
       </w:r>
     </w:p>
-    <w:p>
-      <w:bookmarkStart w:id="0" w:name="_GoBack"/>
-      <w:bookmarkEnd w:id="0"/>
-    </w:p>
+    <w:p/>
     <w:p>
       <w:pPr>
         <w:rPr>
@@ -139,6 +136,42 @@
           </w:tcPr>
           <w:p>
             <w:r>
+              <w:t>hosting</w:t>
+            </w:r>
+          </w:p>
+        </w:tc>
+        <w:tc>
+          <w:tcPr>
+            <w:tcW w:w="1440" w:type="dxa"/>
+          </w:tcPr>
+          <w:p/>
+        </w:tc>
+      </w:tr>
+      <w:tr>
+        <w:tc>
+          <w:tcPr>
+            <w:tcW w:w="2785" w:type="dxa"/>
+          </w:tcPr>
+          <w:p>
+            <w:r>
+              <w:t>Internet connectivity</w:t>
+            </w:r>
+          </w:p>
+        </w:tc>
+        <w:tc>
+          <w:tcPr>
+            <w:tcW w:w="1440" w:type="dxa"/>
+          </w:tcPr>
+          <w:p/>
+        </w:tc>
+      </w:tr>
+      <w:tr>
+        <w:tc>
+          <w:tcPr>
+            <w:tcW w:w="2785" w:type="dxa"/>
+          </w:tcPr>
+          <w:p>
+            <w:r>
               <w:t>Renting an office space</w:t>
             </w:r>
           </w:p>
@@ -205,7 +238,10 @@
         </w:tc>
       </w:tr>
     </w:tbl>
-    <w:p/>
+    <w:p>
+      <w:bookmarkStart w:id="0" w:name="_GoBack"/>
+      <w:bookmarkEnd w:id="0"/>
+    </w:p>
     <w:p/>
     <w:p>
       <w:pPr>
@@ -333,7 +369,7 @@
 </file>
 
 <file path=word/styles.xml><?xml version="1.0" encoding="utf-8"?>
-<w:styles xmlns:mc="http://schemas.openxmlformats.org/markup-compatibility/2006" xmlns:r="http://schemas.openxmlformats.org/officeDocument/2006/relationships" xmlns:w="http://schemas.openxmlformats.org/wordprocessingml/2006/main" xmlns:w14="http://schemas.microsoft.com/office/word/2010/wordml" xmlns:w15="http://schemas.microsoft.com/office/word/2012/wordml" xmlns:w16cid="http://schemas.microsoft.com/office/word/2016/wordml/cid" xmlns:w16se="http://schemas.microsoft.com/office/word/2015/wordml/symex" mc:Ignorable="w14 w15 w16se w16cid">
+<w:styles xmlns:mc="http://schemas.openxmlformats.org/markup-compatibility/2006" xmlns:r="http://schemas.openxmlformats.org/officeDocument/2006/relationships" xmlns:w="http://schemas.openxmlformats.org/wordprocessingml/2006/main" xmlns:w14="http://schemas.microsoft.com/office/word/2010/wordml" xmlns:w15="http://schemas.microsoft.com/office/word/2012/wordml" xmlns:w16cex="http://schemas.microsoft.com/office/word/2018/wordml/cex" xmlns:w16cid="http://schemas.microsoft.com/office/word/2016/wordml/cid" xmlns:w16="http://schemas.microsoft.com/office/word/2018/wordml" xmlns:w16se="http://schemas.microsoft.com/office/word/2015/wordml/symex" mc:Ignorable="w14 w15 w16se w16cid w16 w16cex">
   <w:docDefaults>
     <w:rPrDefault>
       <w:rPr>
@@ -455,6 +491,7 @@
     <w:lsdException w:name="HTML Sample" w:semiHidden="1" w:unhideWhenUsed="1"/>
     <w:lsdException w:name="HTML Typewriter" w:semiHidden="1" w:unhideWhenUsed="1"/>
     <w:lsdException w:name="HTML Variable" w:semiHidden="1" w:unhideWhenUsed="1"/>
+    <w:lsdException w:name="Normal Table" w:semiHidden="1" w:unhideWhenUsed="1"/>
     <w:lsdException w:name="annotation subject" w:semiHidden="1" w:unhideWhenUsed="1"/>
     <w:lsdException w:name="No List" w:semiHidden="1" w:unhideWhenUsed="1"/>
     <w:lsdException w:name="Outline List 1" w:semiHidden="1" w:unhideWhenUsed="1"/>
@@ -501,8 +538,10 @@
     <w:lsdException w:name="Table Subtle 2" w:semiHidden="1" w:unhideWhenUsed="1"/>
     <w:lsdException w:name="Table Web 1" w:semiHidden="1" w:unhideWhenUsed="1"/>
     <w:lsdException w:name="Table Web 2" w:semiHidden="1" w:unhideWhenUsed="1"/>
+    <w:lsdException w:name="Table Web 3" w:semiHidden="1" w:unhideWhenUsed="1"/>
     <w:lsdException w:name="Balloon Text" w:semiHidden="1" w:unhideWhenUsed="1"/>
     <w:lsdException w:name="Table Grid" w:uiPriority="39"/>
+    <w:lsdException w:name="Table Theme" w:semiHidden="1" w:unhideWhenUsed="1"/>
     <w:lsdException w:name="Placeholder Text" w:semiHidden="1"/>
     <w:lsdException w:name="No Spacing" w:uiPriority="1" w:qFormat="1"/>
     <w:lsdException w:name="Light Shading" w:uiPriority="60"/>

</xml_diff>

<commit_message>
chore: update cost estimation
</commit_message>
<xml_diff>
--- a/docs/Cost Estimate.docx
+++ b/docs/Cost Estimate.docx
@@ -1,6 +1,6 @@
 
 <file path=word/document.xml><?xml version="1.0" encoding="utf-8"?>
-<w:document xmlns:wpc="http://schemas.microsoft.com/office/word/2010/wordprocessingCanvas" xmlns:cx="http://schemas.microsoft.com/office/drawing/2014/chartex" xmlns:cx1="http://schemas.microsoft.com/office/drawing/2015/9/8/chartex" xmlns:cx2="http://schemas.microsoft.com/office/drawing/2015/10/21/chartex" xmlns:cx3="http://schemas.microsoft.com/office/drawing/2016/5/9/chartex" xmlns:cx4="http://schemas.microsoft.com/office/drawing/2016/5/10/chartex" xmlns:cx5="http://schemas.microsoft.com/office/drawing/2016/5/11/chartex" xmlns:cx6="http://schemas.microsoft.com/office/drawing/2016/5/12/chartex" xmlns:cx7="http://schemas.microsoft.com/office/drawing/2016/5/13/chartex" xmlns:cx8="http://schemas.microsoft.com/office/drawing/2016/5/14/chartex" xmlns:mc="http://schemas.openxmlformats.org/markup-compatibility/2006" xmlns:aink="http://schemas.microsoft.com/office/drawing/2016/ink" xmlns:am3d="http://schemas.microsoft.com/office/drawing/2017/model3d" xmlns:o="urn:schemas-microsoft-com:office:office" xmlns:r="http://schemas.openxmlformats.org/officeDocument/2006/relationships" xmlns:m="http://schemas.openxmlformats.org/officeDocument/2006/math" xmlns:v="urn:schemas-microsoft-com:vml" xmlns:wp14="http://schemas.microsoft.com/office/word/2010/wordprocessingDrawing" xmlns:wp="http://schemas.openxmlformats.org/drawingml/2006/wordprocessingDrawing" xmlns:w10="urn:schemas-microsoft-com:office:word" xmlns:w="http://schemas.openxmlformats.org/wordprocessingml/2006/main" xmlns:w14="http://schemas.microsoft.com/office/word/2010/wordml" xmlns:w15="http://schemas.microsoft.com/office/word/2012/wordml" xmlns:w16cex="http://schemas.microsoft.com/office/word/2018/wordml/cex" xmlns:w16cid="http://schemas.microsoft.com/office/word/2016/wordml/cid" xmlns:w16="http://schemas.microsoft.com/office/word/2018/wordml" xmlns:w16se="http://schemas.microsoft.com/office/word/2015/wordml/symex" xmlns:wpg="http://schemas.microsoft.com/office/word/2010/wordprocessingGroup" xmlns:wpi="http://schemas.microsoft.com/office/word/2010/wordprocessingInk" xmlns:wne="http://schemas.microsoft.com/office/word/2006/wordml" xmlns:wps="http://schemas.microsoft.com/office/word/2010/wordprocessingShape" mc:Ignorable="w14 w15 w16se w16cid w16 w16cex wp14">
+<w:document xmlns:wpc="http://schemas.microsoft.com/office/word/2010/wordprocessingCanvas" xmlns:cx="http://schemas.microsoft.com/office/drawing/2014/chartex" xmlns:cx1="http://schemas.microsoft.com/office/drawing/2015/9/8/chartex" xmlns:cx2="http://schemas.microsoft.com/office/drawing/2015/10/21/chartex" xmlns:cx3="http://schemas.microsoft.com/office/drawing/2016/5/9/chartex" xmlns:cx4="http://schemas.microsoft.com/office/drawing/2016/5/10/chartex" xmlns:cx5="http://schemas.microsoft.com/office/drawing/2016/5/11/chartex" xmlns:cx6="http://schemas.microsoft.com/office/drawing/2016/5/12/chartex" xmlns:cx7="http://schemas.microsoft.com/office/drawing/2016/5/13/chartex" xmlns:cx8="http://schemas.microsoft.com/office/drawing/2016/5/14/chartex" xmlns:mc="http://schemas.openxmlformats.org/markup-compatibility/2006" xmlns:aink="http://schemas.microsoft.com/office/drawing/2016/ink" xmlns:am3d="http://schemas.microsoft.com/office/drawing/2017/model3d" xmlns:o="urn:schemas-microsoft-com:office:office" xmlns:r="http://schemas.openxmlformats.org/officeDocument/2006/relationships" xmlns:m="http://schemas.openxmlformats.org/officeDocument/2006/math" xmlns:v="urn:schemas-microsoft-com:vml" xmlns:wp14="http://schemas.microsoft.com/office/word/2010/wordprocessingDrawing" xmlns:wp="http://schemas.openxmlformats.org/drawingml/2006/wordprocessingDrawing" xmlns:w10="urn:schemas-microsoft-com:office:word" xmlns:w="http://schemas.openxmlformats.org/wordprocessingml/2006/main" xmlns:w14="http://schemas.microsoft.com/office/word/2010/wordml" xmlns:w15="http://schemas.microsoft.com/office/word/2012/wordml" xmlns:w16cid="http://schemas.microsoft.com/office/word/2016/wordml/cid" xmlns:w16se="http://schemas.microsoft.com/office/word/2015/wordml/symex" xmlns:wpg="http://schemas.microsoft.com/office/word/2010/wordprocessingGroup" xmlns:wpi="http://schemas.microsoft.com/office/word/2010/wordprocessingInk" xmlns:wne="http://schemas.microsoft.com/office/word/2006/wordml" xmlns:wps="http://schemas.microsoft.com/office/word/2010/wordprocessingShape" mc:Ignorable="w14 w15 w16se w16cid wp14">
   <w:body>
     <w:p>
       <w:pPr>
@@ -35,30 +35,96 @@
     </w:p>
     <w:p>
       <w:r>
-        <w:t>To keep a project under budget the following cost were calculated. this cost will also help to determine if the scope of the project needs to change in order to fit the in allocated budget or not.</w:t>
+        <w:rPr>
+          <w:b/>
+          <w:bCs/>
+        </w:rPr>
+        <w:t>Project name</w:t>
+      </w:r>
+      <w:r>
+        <w:tab/>
+      </w:r>
+      <w:r>
+        <w:tab/>
+        <w:t>: AskAMech</w:t>
       </w:r>
     </w:p>
-    <w:p/>
+    <w:p>
+      <w:r>
+        <w:rPr>
+          <w:b/>
+          <w:bCs/>
+        </w:rPr>
+        <w:t>Project start date</w:t>
+      </w:r>
+      <w:r>
+        <w:t xml:space="preserve"> </w:t>
+      </w:r>
+      <w:r>
+        <w:tab/>
+        <w:t>:  01 December 2019</w:t>
+      </w:r>
+    </w:p>
+    <w:p>
+      <w:r>
+        <w:rPr>
+          <w:b/>
+          <w:bCs/>
+        </w:rPr>
+        <w:t>Project end date</w:t>
+      </w:r>
+      <w:r>
+        <w:tab/>
+        <w:t xml:space="preserve">:  </w:t>
+      </w:r>
+    </w:p>
+    <w:p>
+      <w:r>
+        <w:rPr>
+          <w:b/>
+          <w:bCs/>
+        </w:rPr>
+        <w:t>Total Estimate</w:t>
+      </w:r>
+      <w:r>
+        <w:tab/>
+      </w:r>
+      <w:r>
+        <w:tab/>
+        <w:t xml:space="preserve">: </w:t>
+      </w:r>
+      <w:r>
+        <w:t>R 1</w:t>
+      </w:r>
+      <w:r>
+        <w:t>15</w:t>
+      </w:r>
+      <w:r>
+        <w:t>,300</w:t>
+      </w:r>
+    </w:p>
+    <w:p>
+      <w:r>
+        <w:t>To keep a project under budget the following cost were calculated. this cost will also help to determine if the scope of the project needs to change in order to fit the in allocated budget or not. The success of the project relies on whether all expenses fit into the budget.</w:t>
+      </w:r>
+    </w:p>
     <w:p>
       <w:pPr>
         <w:rPr>
           <w:b/>
           <w:bCs/>
+          <w:sz w:val="32"/>
+          <w:szCs w:val="32"/>
         </w:rPr>
       </w:pPr>
       <w:r>
         <w:rPr>
           <w:b/>
           <w:bCs/>
+          <w:sz w:val="32"/>
+          <w:szCs w:val="32"/>
         </w:rPr>
         <w:t>Direct cost</w:t>
-      </w:r>
-      <w:r>
-        <w:rPr>
-          <w:b/>
-          <w:bCs/>
-        </w:rPr>
-        <w:t xml:space="preserve"> </w:t>
       </w:r>
     </w:p>
     <w:tbl>
@@ -68,26 +134,59 @@
         <w:tblLook w:val="04A0" w:firstRow="1" w:lastRow="0" w:firstColumn="1" w:lastColumn="0" w:noHBand="0" w:noVBand="1"/>
       </w:tblPr>
       <w:tblGrid>
-        <w:gridCol w:w="2785"/>
-        <w:gridCol w:w="1440"/>
+        <w:gridCol w:w="3235"/>
+        <w:gridCol w:w="1980"/>
       </w:tblGrid>
       <w:tr>
-        <w:tc>
-          <w:tcPr>
-            <w:tcW w:w="2785" w:type="dxa"/>
-          </w:tcPr>
-          <w:p>
-            <w:r>
-              <w:t>Item</w:t>
-            </w:r>
-          </w:p>
-        </w:tc>
-        <w:tc>
-          <w:tcPr>
-            <w:tcW w:w="1440" w:type="dxa"/>
-          </w:tcPr>
-          <w:p>
-            <w:r>
+        <w:trPr>
+          <w:trHeight w:val="368"/>
+        </w:trPr>
+        <w:tc>
+          <w:tcPr>
+            <w:tcW w:w="3235" w:type="dxa"/>
+          </w:tcPr>
+          <w:p>
+            <w:pPr>
+              <w:jc w:val="center"/>
+              <w:rPr>
+                <w:b/>
+                <w:bCs/>
+                <w:sz w:val="28"/>
+                <w:szCs w:val="28"/>
+              </w:rPr>
+            </w:pPr>
+            <w:r>
+              <w:rPr>
+                <w:b/>
+                <w:bCs/>
+                <w:sz w:val="28"/>
+                <w:szCs w:val="28"/>
+              </w:rPr>
+              <w:t>Task</w:t>
+            </w:r>
+          </w:p>
+        </w:tc>
+        <w:tc>
+          <w:tcPr>
+            <w:tcW w:w="1980" w:type="dxa"/>
+          </w:tcPr>
+          <w:p>
+            <w:pPr>
+              <w:jc w:val="center"/>
+              <w:rPr>
+                <w:b/>
+                <w:bCs/>
+                <w:sz w:val="28"/>
+                <w:szCs w:val="28"/>
+              </w:rPr>
+            </w:pPr>
+            <w:r>
+              <w:rPr>
+                <w:b/>
+                <w:bCs/>
+                <w:sz w:val="28"/>
+                <w:szCs w:val="28"/>
+              </w:rPr>
               <w:t>Amount</w:t>
             </w:r>
           </w:p>
@@ -96,17 +195,29 @@
       <w:tr>
         <w:tc>
           <w:tcPr>
-            <w:tcW w:w="2785" w:type="dxa"/>
-          </w:tcPr>
-          <w:p>
-            <w:r>
-              <w:t>tools</w:t>
-            </w:r>
-          </w:p>
-        </w:tc>
-        <w:tc>
-          <w:tcPr>
-            <w:tcW w:w="1440" w:type="dxa"/>
+            <w:tcW w:w="3235" w:type="dxa"/>
+            <w:shd w:val="clear" w:color="auto" w:fill="DEEAF6" w:themeFill="accent5" w:themeFillTint="33"/>
+          </w:tcPr>
+          <w:p>
+            <w:pPr>
+              <w:rPr>
+                <w:b/>
+                <w:bCs/>
+              </w:rPr>
+            </w:pPr>
+            <w:r>
+              <w:rPr>
+                <w:b/>
+                <w:bCs/>
+              </w:rPr>
+              <w:t>System Analysis</w:t>
+            </w:r>
+          </w:p>
+        </w:tc>
+        <w:tc>
+          <w:tcPr>
+            <w:tcW w:w="1980" w:type="dxa"/>
+            <w:shd w:val="clear" w:color="auto" w:fill="DEEAF6" w:themeFill="accent5" w:themeFillTint="33"/>
           </w:tcPr>
           <w:p/>
         </w:tc>
@@ -114,17 +225,51 @@
       <w:tr>
         <w:tc>
           <w:tcPr>
-            <w:tcW w:w="2785" w:type="dxa"/>
-          </w:tcPr>
-          <w:p>
-            <w:r>
-              <w:t>testing</w:t>
-            </w:r>
-          </w:p>
-        </w:tc>
-        <w:tc>
-          <w:tcPr>
-            <w:tcW w:w="1440" w:type="dxa"/>
+            <w:tcW w:w="3235" w:type="dxa"/>
+          </w:tcPr>
+          <w:p>
+            <w:r>
+              <w:t xml:space="preserve">            Develop project plan</w:t>
+            </w:r>
+          </w:p>
+        </w:tc>
+        <w:tc>
+          <w:tcPr>
+            <w:tcW w:w="1980" w:type="dxa"/>
+          </w:tcPr>
+          <w:p>
+            <w:r>
+              <w:t>R 5000</w:t>
+            </w:r>
+          </w:p>
+        </w:tc>
+      </w:tr>
+      <w:tr>
+        <w:tc>
+          <w:tcPr>
+            <w:tcW w:w="3235" w:type="dxa"/>
+            <w:shd w:val="clear" w:color="auto" w:fill="DEEAF6" w:themeFill="accent5" w:themeFillTint="33"/>
+          </w:tcPr>
+          <w:p>
+            <w:pPr>
+              <w:rPr>
+                <w:b/>
+                <w:bCs/>
+              </w:rPr>
+            </w:pPr>
+            <w:r>
+              <w:rPr>
+                <w:b/>
+                <w:bCs/>
+              </w:rPr>
+              <w:t>Design</w:t>
+            </w:r>
+          </w:p>
+        </w:tc>
+        <w:tc>
+          <w:tcPr>
+            <w:tcW w:w="1980" w:type="dxa"/>
+            <w:shd w:val="clear" w:color="auto" w:fill="DEEAF6" w:themeFill="accent5" w:themeFillTint="33"/>
           </w:tcPr>
           <w:p/>
         </w:tc>
@@ -132,9 +277,296 @@
       <w:tr>
         <w:tc>
           <w:tcPr>
-            <w:tcW w:w="2785" w:type="dxa"/>
-          </w:tcPr>
-          <w:p>
+            <w:tcW w:w="3235" w:type="dxa"/>
+          </w:tcPr>
+          <w:p>
+            <w:r>
+              <w:t xml:space="preserve">          Design System architecture</w:t>
+            </w:r>
+          </w:p>
+        </w:tc>
+        <w:tc>
+          <w:tcPr>
+            <w:tcW w:w="1980" w:type="dxa"/>
+          </w:tcPr>
+          <w:p>
+            <w:r>
+              <w:t>R2500</w:t>
+            </w:r>
+          </w:p>
+        </w:tc>
+      </w:tr>
+      <w:tr>
+        <w:tc>
+          <w:tcPr>
+            <w:tcW w:w="3235" w:type="dxa"/>
+            <w:shd w:val="clear" w:color="auto" w:fill="DEEAF6" w:themeFill="accent5" w:themeFillTint="33"/>
+          </w:tcPr>
+          <w:p>
+            <w:pPr>
+              <w:rPr>
+                <w:b/>
+                <w:bCs/>
+              </w:rPr>
+            </w:pPr>
+            <w:r>
+              <w:rPr>
+                <w:b/>
+                <w:bCs/>
+              </w:rPr>
+              <w:t>Development</w:t>
+            </w:r>
+          </w:p>
+        </w:tc>
+        <w:tc>
+          <w:tcPr>
+            <w:tcW w:w="1980" w:type="dxa"/>
+            <w:shd w:val="clear" w:color="auto" w:fill="DEEAF6" w:themeFill="accent5" w:themeFillTint="33"/>
+          </w:tcPr>
+          <w:p/>
+        </w:tc>
+      </w:tr>
+      <w:tr>
+        <w:tc>
+          <w:tcPr>
+            <w:tcW w:w="3235" w:type="dxa"/>
+          </w:tcPr>
+          <w:p>
+            <w:r>
+              <w:t xml:space="preserve">           Team Salaries</w:t>
+            </w:r>
+          </w:p>
+        </w:tc>
+        <w:tc>
+          <w:tcPr>
+            <w:tcW w:w="1980" w:type="dxa"/>
+          </w:tcPr>
+          <w:p>
+            <w:r>
+              <w:t>R 40000</w:t>
+            </w:r>
+          </w:p>
+        </w:tc>
+      </w:tr>
+      <w:tr>
+        <w:tc>
+          <w:tcPr>
+            <w:tcW w:w="3235" w:type="dxa"/>
+          </w:tcPr>
+          <w:p>
+            <w:r>
+              <w:t xml:space="preserve">           Software licensing</w:t>
+            </w:r>
+          </w:p>
+        </w:tc>
+        <w:tc>
+          <w:tcPr>
+            <w:tcW w:w="1980" w:type="dxa"/>
+          </w:tcPr>
+          <w:p>
+            <w:r>
+              <w:t>R 5000</w:t>
+            </w:r>
+          </w:p>
+        </w:tc>
+      </w:tr>
+      <w:tr>
+        <w:tc>
+          <w:tcPr>
+            <w:tcW w:w="3235" w:type="dxa"/>
+          </w:tcPr>
+          <w:p>
+            <w:r>
+              <w:t xml:space="preserve">           System development</w:t>
+            </w:r>
+          </w:p>
+        </w:tc>
+        <w:tc>
+          <w:tcPr>
+            <w:tcW w:w="1980" w:type="dxa"/>
+          </w:tcPr>
+          <w:p>
+            <w:r>
+              <w:t>R 25000</w:t>
+            </w:r>
+          </w:p>
+        </w:tc>
+      </w:tr>
+      <w:tr>
+        <w:tc>
+          <w:tcPr>
+            <w:tcW w:w="3235" w:type="dxa"/>
+          </w:tcPr>
+          <w:p>
+            <w:r>
+              <w:t xml:space="preserve">           Travel to client</w:t>
+            </w:r>
+          </w:p>
+        </w:tc>
+        <w:tc>
+          <w:tcPr>
+            <w:tcW w:w="1980" w:type="dxa"/>
+          </w:tcPr>
+          <w:p>
+            <w:r>
+              <w:t>R 800</w:t>
+            </w:r>
+          </w:p>
+        </w:tc>
+      </w:tr>
+      <w:tr>
+        <w:tc>
+          <w:tcPr>
+            <w:tcW w:w="3235" w:type="dxa"/>
+          </w:tcPr>
+          <w:p>
+            <w:r>
+              <w:t xml:space="preserve">           I</w:t>
+            </w:r>
+            <w:r>
+              <w:t>nternet</w:t>
+            </w:r>
+            <w:r>
+              <w:t xml:space="preserve"> connection</w:t>
+            </w:r>
+          </w:p>
+        </w:tc>
+        <w:tc>
+          <w:tcPr>
+            <w:tcW w:w="1980" w:type="dxa"/>
+          </w:tcPr>
+          <w:p>
+            <w:r>
+              <w:t>R 500</w:t>
+            </w:r>
+          </w:p>
+        </w:tc>
+      </w:tr>
+      <w:tr>
+        <w:tc>
+          <w:tcPr>
+            <w:tcW w:w="3235" w:type="dxa"/>
+          </w:tcPr>
+          <w:p>
+            <w:r>
+              <w:t xml:space="preserve">           Equipment</w:t>
+            </w:r>
+          </w:p>
+        </w:tc>
+        <w:tc>
+          <w:tcPr>
+            <w:tcW w:w="1980" w:type="dxa"/>
+          </w:tcPr>
+          <w:p>
+            <w:r>
+              <w:t>R 1000</w:t>
+            </w:r>
+          </w:p>
+        </w:tc>
+      </w:tr>
+      <w:tr>
+        <w:tc>
+          <w:tcPr>
+            <w:tcW w:w="3235" w:type="dxa"/>
+            <w:shd w:val="clear" w:color="auto" w:fill="DEEAF6" w:themeFill="accent5" w:themeFillTint="33"/>
+          </w:tcPr>
+          <w:p>
+            <w:pPr>
+              <w:rPr>
+                <w:b/>
+                <w:bCs/>
+              </w:rPr>
+            </w:pPr>
+            <w:r>
+              <w:rPr>
+                <w:b/>
+                <w:bCs/>
+              </w:rPr>
+              <w:t>Testing</w:t>
+            </w:r>
+          </w:p>
+        </w:tc>
+        <w:tc>
+          <w:tcPr>
+            <w:tcW w:w="1980" w:type="dxa"/>
+            <w:shd w:val="clear" w:color="auto" w:fill="DEEAF6" w:themeFill="accent5" w:themeFillTint="33"/>
+          </w:tcPr>
+          <w:p/>
+        </w:tc>
+      </w:tr>
+      <w:tr>
+        <w:tc>
+          <w:tcPr>
+            <w:tcW w:w="3235" w:type="dxa"/>
+          </w:tcPr>
+          <w:p>
+            <w:r>
+              <w:t xml:space="preserve">           Develop test cases</w:t>
+            </w:r>
+          </w:p>
+        </w:tc>
+        <w:tc>
+          <w:tcPr>
+            <w:tcW w:w="1980" w:type="dxa"/>
+          </w:tcPr>
+          <w:p>
+            <w:r>
+              <w:t>R 1000</w:t>
+            </w:r>
+          </w:p>
+        </w:tc>
+      </w:tr>
+      <w:tr>
+        <w:tc>
+          <w:tcPr>
+            <w:tcW w:w="3235" w:type="dxa"/>
+            <w:shd w:val="clear" w:color="auto" w:fill="DEEAF6" w:themeFill="accent5" w:themeFillTint="33"/>
+          </w:tcPr>
+          <w:p>
+            <w:pPr>
+              <w:rPr>
+                <w:b/>
+                <w:bCs/>
+              </w:rPr>
+            </w:pPr>
+            <w:r>
+              <w:rPr>
+                <w:b/>
+                <w:bCs/>
+              </w:rPr>
+              <w:t>O</w:t>
+            </w:r>
+            <w:r>
+              <w:rPr>
+                <w:b/>
+                <w:bCs/>
+              </w:rPr>
+              <w:t>ther</w:t>
+            </w:r>
+          </w:p>
+        </w:tc>
+        <w:tc>
+          <w:tcPr>
+            <w:tcW w:w="1980" w:type="dxa"/>
+            <w:shd w:val="clear" w:color="auto" w:fill="DEEAF6" w:themeFill="accent5" w:themeFillTint="33"/>
+          </w:tcPr>
+          <w:p/>
+        </w:tc>
+      </w:tr>
+      <w:tr>
+        <w:tc>
+          <w:tcPr>
+            <w:tcW w:w="3235" w:type="dxa"/>
+            <w:shd w:val="clear" w:color="auto" w:fill="FFFFFF" w:themeFill="background1"/>
+          </w:tcPr>
+          <w:p>
+            <w:r>
+              <w:rPr>
+                <w:b/>
+                <w:bCs/>
+              </w:rPr>
+              <w:t xml:space="preserve">           </w:t>
+            </w:r>
             <w:r>
               <w:t>hosting</w:t>
             </w:r>
@@ -142,120 +574,115 @@
         </w:tc>
         <w:tc>
           <w:tcPr>
-            <w:tcW w:w="1440" w:type="dxa"/>
-          </w:tcPr>
-          <w:p/>
-        </w:tc>
-      </w:tr>
-      <w:tr>
-        <w:tc>
-          <w:tcPr>
-            <w:tcW w:w="2785" w:type="dxa"/>
-          </w:tcPr>
-          <w:p>
-            <w:r>
-              <w:t>Internet connectivity</w:t>
-            </w:r>
-          </w:p>
-        </w:tc>
-        <w:tc>
-          <w:tcPr>
-            <w:tcW w:w="1440" w:type="dxa"/>
-          </w:tcPr>
-          <w:p/>
-        </w:tc>
-      </w:tr>
-      <w:tr>
-        <w:tc>
-          <w:tcPr>
-            <w:tcW w:w="2785" w:type="dxa"/>
-          </w:tcPr>
-          <w:p>
-            <w:r>
-              <w:t>Renting an office space</w:t>
-            </w:r>
-          </w:p>
-        </w:tc>
-        <w:tc>
-          <w:tcPr>
-            <w:tcW w:w="1440" w:type="dxa"/>
-          </w:tcPr>
-          <w:p/>
-        </w:tc>
-      </w:tr>
-      <w:tr>
-        <w:tc>
-          <w:tcPr>
-            <w:tcW w:w="2785" w:type="dxa"/>
-          </w:tcPr>
-          <w:p>
-            <w:r>
-              <w:t>Equipment</w:t>
-            </w:r>
-          </w:p>
-        </w:tc>
-        <w:tc>
-          <w:tcPr>
-            <w:tcW w:w="1440" w:type="dxa"/>
-          </w:tcPr>
-          <w:p/>
-        </w:tc>
-      </w:tr>
-      <w:tr>
-        <w:tc>
-          <w:tcPr>
-            <w:tcW w:w="2785" w:type="dxa"/>
-          </w:tcPr>
-          <w:p>
-            <w:r>
-              <w:t>Team salaries</w:t>
-            </w:r>
-          </w:p>
-        </w:tc>
-        <w:tc>
-          <w:tcPr>
-            <w:tcW w:w="1440" w:type="dxa"/>
-          </w:tcPr>
-          <w:p/>
-        </w:tc>
-      </w:tr>
-      <w:tr>
-        <w:tc>
-          <w:tcPr>
-            <w:tcW w:w="2785" w:type="dxa"/>
-          </w:tcPr>
-          <w:p>
-            <w:r>
+            <w:tcW w:w="1980" w:type="dxa"/>
+            <w:shd w:val="clear" w:color="auto" w:fill="FFFFFF" w:themeFill="background1"/>
+          </w:tcPr>
+          <w:p>
+            <w:r>
+              <w:t>R 500</w:t>
+            </w:r>
+          </w:p>
+        </w:tc>
+      </w:tr>
+      <w:tr>
+        <w:tc>
+          <w:tcPr>
+            <w:tcW w:w="3235" w:type="dxa"/>
+            <w:shd w:val="clear" w:color="auto" w:fill="DEEAF6" w:themeFill="accent5" w:themeFillTint="33"/>
+          </w:tcPr>
+          <w:p>
+            <w:pPr>
+              <w:rPr>
+                <w:b/>
+                <w:bCs/>
+              </w:rPr>
+            </w:pPr>
+            <w:r>
+              <w:rPr>
+                <w:b/>
+                <w:bCs/>
+              </w:rPr>
               <w:t>Total</w:t>
             </w:r>
-          </w:p>
-        </w:tc>
-        <w:tc>
-          <w:tcPr>
-            <w:tcW w:w="1440" w:type="dxa"/>
-          </w:tcPr>
-          <w:p/>
+            <w:r>
+              <w:rPr>
+                <w:b/>
+                <w:bCs/>
+              </w:rPr>
+              <w:t xml:space="preserve"> estimate</w:t>
+            </w:r>
+          </w:p>
+        </w:tc>
+        <w:tc>
+          <w:tcPr>
+            <w:tcW w:w="1980" w:type="dxa"/>
+            <w:shd w:val="clear" w:color="auto" w:fill="DEEAF6" w:themeFill="accent5" w:themeFillTint="33"/>
+          </w:tcPr>
+          <w:p>
+            <w:pPr>
+              <w:rPr>
+                <w:b/>
+                <w:bCs/>
+              </w:rPr>
+            </w:pPr>
+            <w:r>
+              <w:rPr>
+                <w:b/>
+                <w:bCs/>
+              </w:rPr>
+              <w:t xml:space="preserve">R </w:t>
+            </w:r>
+            <w:r>
+              <w:rPr>
+                <w:b/>
+                <w:bCs/>
+              </w:rPr>
+              <w:t>81</w:t>
+            </w:r>
+            <w:r>
+              <w:rPr>
+                <w:b/>
+                <w:bCs/>
+              </w:rPr>
+              <w:t>300</w:t>
+            </w:r>
+          </w:p>
         </w:tc>
       </w:tr>
     </w:tbl>
-    <w:p>
-      <w:bookmarkStart w:id="0" w:name="_GoBack"/>
-      <w:bookmarkEnd w:id="0"/>
-    </w:p>
     <w:p/>
     <w:p>
       <w:pPr>
         <w:rPr>
           <w:b/>
           <w:bCs/>
+          <w:sz w:val="32"/>
+          <w:szCs w:val="32"/>
         </w:rPr>
       </w:pPr>
       <w:r>
         <w:rPr>
           <w:b/>
           <w:bCs/>
-        </w:rPr>
-        <w:t>Indirect cost</w:t>
+          <w:sz w:val="32"/>
+          <w:szCs w:val="32"/>
+        </w:rPr>
+        <w:t>overhead</w:t>
+      </w:r>
+      <w:r>
+        <w:rPr>
+          <w:rFonts w:ascii="Arial" w:hAnsi="Arial"/>
+        </w:rPr>
+        <w:t xml:space="preserve"> </w:t>
+      </w:r>
+      <w:r>
+        <w:rPr>
+          <w:b/>
+          <w:bCs/>
+          <w:sz w:val="32"/>
+          <w:szCs w:val="32"/>
+        </w:rPr>
+        <w:t>cost</w:t>
       </w:r>
     </w:p>
     <w:tbl>
@@ -265,26 +692,59 @@
         <w:tblLook w:val="04A0" w:firstRow="1" w:lastRow="0" w:firstColumn="1" w:lastColumn="0" w:noHBand="0" w:noVBand="1"/>
       </w:tblPr>
       <w:tblGrid>
-        <w:gridCol w:w="2785"/>
-        <w:gridCol w:w="1440"/>
+        <w:gridCol w:w="3505"/>
+        <w:gridCol w:w="1710"/>
       </w:tblGrid>
       <w:tr>
-        <w:tc>
-          <w:tcPr>
-            <w:tcW w:w="2785" w:type="dxa"/>
-          </w:tcPr>
-          <w:p>
-            <w:r>
-              <w:t>Item</w:t>
-            </w:r>
-          </w:p>
-        </w:tc>
-        <w:tc>
-          <w:tcPr>
-            <w:tcW w:w="1440" w:type="dxa"/>
-          </w:tcPr>
-          <w:p>
-            <w:r>
+        <w:trPr>
+          <w:trHeight w:val="368"/>
+        </w:trPr>
+        <w:tc>
+          <w:tcPr>
+            <w:tcW w:w="3505" w:type="dxa"/>
+          </w:tcPr>
+          <w:p>
+            <w:pPr>
+              <w:jc w:val="center"/>
+              <w:rPr>
+                <w:b/>
+                <w:bCs/>
+                <w:sz w:val="28"/>
+                <w:szCs w:val="28"/>
+              </w:rPr>
+            </w:pPr>
+            <w:r>
+              <w:rPr>
+                <w:b/>
+                <w:bCs/>
+                <w:sz w:val="28"/>
+                <w:szCs w:val="28"/>
+              </w:rPr>
+              <w:t>Task</w:t>
+            </w:r>
+          </w:p>
+        </w:tc>
+        <w:tc>
+          <w:tcPr>
+            <w:tcW w:w="1710" w:type="dxa"/>
+          </w:tcPr>
+          <w:p>
+            <w:pPr>
+              <w:jc w:val="center"/>
+              <w:rPr>
+                <w:b/>
+                <w:bCs/>
+                <w:sz w:val="28"/>
+                <w:szCs w:val="28"/>
+              </w:rPr>
+            </w:pPr>
+            <w:r>
+              <w:rPr>
+                <w:b/>
+                <w:bCs/>
+                <w:sz w:val="28"/>
+                <w:szCs w:val="28"/>
+              </w:rPr>
               <w:t>Amount</w:t>
             </w:r>
           </w:p>
@@ -293,17 +753,29 @@
       <w:tr>
         <w:tc>
           <w:tcPr>
-            <w:tcW w:w="2785" w:type="dxa"/>
-          </w:tcPr>
-          <w:p>
-            <w:r>
-              <w:t>Team medical aid</w:t>
-            </w:r>
-          </w:p>
-        </w:tc>
-        <w:tc>
-          <w:tcPr>
-            <w:tcW w:w="1440" w:type="dxa"/>
+            <w:tcW w:w="3505" w:type="dxa"/>
+            <w:shd w:val="clear" w:color="auto" w:fill="DEEAF6" w:themeFill="accent5" w:themeFillTint="33"/>
+          </w:tcPr>
+          <w:p>
+            <w:pPr>
+              <w:rPr>
+                <w:b/>
+                <w:bCs/>
+              </w:rPr>
+            </w:pPr>
+            <w:r>
+              <w:rPr>
+                <w:b/>
+                <w:bCs/>
+              </w:rPr>
+              <w:t>Development</w:t>
+            </w:r>
+          </w:p>
+        </w:tc>
+        <w:tc>
+          <w:tcPr>
+            <w:tcW w:w="1710" w:type="dxa"/>
+            <w:shd w:val="clear" w:color="auto" w:fill="DEEAF6" w:themeFill="accent5" w:themeFillTint="33"/>
           </w:tcPr>
           <w:p/>
         </w:tc>
@@ -311,13 +783,132 @@
       <w:tr>
         <w:tc>
           <w:tcPr>
-            <w:tcW w:w="2785" w:type="dxa"/>
+            <w:tcW w:w="3505" w:type="dxa"/>
+          </w:tcPr>
+          <w:p>
+            <w:r>
+              <w:t xml:space="preserve">           Renting an office space</w:t>
+            </w:r>
+          </w:p>
+        </w:tc>
+        <w:tc>
+          <w:tcPr>
+            <w:tcW w:w="1710" w:type="dxa"/>
+          </w:tcPr>
+          <w:p>
+            <w:r>
+              <w:t>R 10000</w:t>
+            </w:r>
+          </w:p>
+        </w:tc>
+      </w:tr>
+      <w:tr>
+        <w:tc>
+          <w:tcPr>
+            <w:tcW w:w="3505" w:type="dxa"/>
+          </w:tcPr>
+          <w:p>
+            <w:r>
+              <w:t xml:space="preserve">           Project managers Salaries</w:t>
+            </w:r>
+          </w:p>
+        </w:tc>
+        <w:tc>
+          <w:tcPr>
+            <w:tcW w:w="1710" w:type="dxa"/>
+          </w:tcPr>
+          <w:p>
+            <w:r>
+              <w:t>R 15000</w:t>
+            </w:r>
+          </w:p>
+        </w:tc>
+      </w:tr>
+      <w:tr>
+        <w:tc>
+          <w:tcPr>
+            <w:tcW w:w="3505" w:type="dxa"/>
+            <w:shd w:val="clear" w:color="auto" w:fill="DEEAF6" w:themeFill="accent5" w:themeFillTint="33"/>
+          </w:tcPr>
+          <w:p>
+            <w:pPr>
+              <w:rPr>
+                <w:b/>
+                <w:bCs/>
+              </w:rPr>
+            </w:pPr>
+            <w:r>
+              <w:rPr>
+                <w:b/>
+                <w:bCs/>
+              </w:rPr>
+              <w:t>Testing</w:t>
+            </w:r>
+          </w:p>
+        </w:tc>
+        <w:tc>
+          <w:tcPr>
+            <w:tcW w:w="1710" w:type="dxa"/>
+            <w:shd w:val="clear" w:color="auto" w:fill="DEEAF6" w:themeFill="accent5" w:themeFillTint="33"/>
           </w:tcPr>
           <w:p/>
         </w:tc>
-        <w:tc>
-          <w:tcPr>
-            <w:tcW w:w="1440" w:type="dxa"/>
+      </w:tr>
+      <w:tr>
+        <w:tc>
+          <w:tcPr>
+            <w:tcW w:w="3505" w:type="dxa"/>
+          </w:tcPr>
+          <w:p>
+            <w:r>
+              <w:t xml:space="preserve">            User training</w:t>
+            </w:r>
+          </w:p>
+        </w:tc>
+        <w:tc>
+          <w:tcPr>
+            <w:tcW w:w="1710" w:type="dxa"/>
+          </w:tcPr>
+          <w:p>
+            <w:r>
+              <w:t>R 5000</w:t>
+            </w:r>
+          </w:p>
+        </w:tc>
+      </w:tr>
+      <w:tr>
+        <w:tc>
+          <w:tcPr>
+            <w:tcW w:w="3505" w:type="dxa"/>
+            <w:shd w:val="clear" w:color="auto" w:fill="DEEAF6" w:themeFill="accent5" w:themeFillTint="33"/>
+          </w:tcPr>
+          <w:p>
+            <w:pPr>
+              <w:rPr>
+                <w:b/>
+                <w:bCs/>
+              </w:rPr>
+            </w:pPr>
+            <w:r>
+              <w:rPr>
+                <w:b/>
+                <w:bCs/>
+              </w:rPr>
+              <w:t>O</w:t>
+            </w:r>
+            <w:r>
+              <w:rPr>
+                <w:b/>
+                <w:bCs/>
+              </w:rPr>
+              <w:t>ther</w:t>
+            </w:r>
+          </w:p>
+        </w:tc>
+        <w:tc>
+          <w:tcPr>
+            <w:tcW w:w="1710" w:type="dxa"/>
+            <w:shd w:val="clear" w:color="auto" w:fill="DEEAF6" w:themeFill="accent5" w:themeFillTint="33"/>
           </w:tcPr>
           <w:p/>
         </w:tc>
@@ -325,7 +916,307 @@
       <w:tr>
         <w:tc>
           <w:tcPr>
-            <w:tcW w:w="2785" w:type="dxa"/>
+            <w:tcW w:w="3505" w:type="dxa"/>
+          </w:tcPr>
+          <w:p>
+            <w:r>
+              <w:t xml:space="preserve">           Utility (Electricity and Printer)</w:t>
+            </w:r>
+          </w:p>
+        </w:tc>
+        <w:tc>
+          <w:tcPr>
+            <w:tcW w:w="1710" w:type="dxa"/>
+          </w:tcPr>
+          <w:p>
+            <w:r>
+              <w:t>R500</w:t>
+            </w:r>
+          </w:p>
+        </w:tc>
+      </w:tr>
+      <w:tr>
+        <w:tc>
+          <w:tcPr>
+            <w:tcW w:w="3505" w:type="dxa"/>
+            <w:shd w:val="clear" w:color="auto" w:fill="DEEAF6" w:themeFill="accent5" w:themeFillTint="33"/>
+          </w:tcPr>
+          <w:p>
+            <w:pPr>
+              <w:rPr>
+                <w:b/>
+                <w:bCs/>
+              </w:rPr>
+            </w:pPr>
+            <w:r>
+              <w:rPr>
+                <w:b/>
+                <w:bCs/>
+              </w:rPr>
+              <w:t>Total estimate</w:t>
+            </w:r>
+          </w:p>
+        </w:tc>
+        <w:tc>
+          <w:tcPr>
+            <w:tcW w:w="1710" w:type="dxa"/>
+            <w:shd w:val="clear" w:color="auto" w:fill="DEEAF6" w:themeFill="accent5" w:themeFillTint="33"/>
+          </w:tcPr>
+          <w:p>
+            <w:pPr>
+              <w:rPr>
+                <w:b/>
+                <w:bCs/>
+              </w:rPr>
+            </w:pPr>
+            <w:r>
+              <w:rPr>
+                <w:b/>
+                <w:bCs/>
+              </w:rPr>
+              <w:t>R 3</w:t>
+            </w:r>
+            <w:r>
+              <w:rPr>
+                <w:b/>
+                <w:bCs/>
+              </w:rPr>
+              <w:t>0500</w:t>
+            </w:r>
+          </w:p>
+        </w:tc>
+      </w:tr>
+    </w:tbl>
+    <w:p>
+      <w:pPr>
+        <w:rPr>
+          <w:b/>
+          <w:bCs/>
+        </w:rPr>
+      </w:pPr>
+    </w:p>
+    <w:p>
+      <w:pPr>
+        <w:rPr>
+          <w:b/>
+          <w:bCs/>
+        </w:rPr>
+      </w:pPr>
+    </w:p>
+    <w:p>
+      <w:pPr>
+        <w:rPr>
+          <w:b/>
+          <w:bCs/>
+        </w:rPr>
+      </w:pPr>
+    </w:p>
+    <w:p>
+      <w:r>
+        <w:rPr>
+          <w:b/>
+          <w:bCs/>
+          <w:sz w:val="32"/>
+          <w:szCs w:val="32"/>
+        </w:rPr>
+        <w:t>Contingency cost</w:t>
+      </w:r>
+    </w:p>
+    <w:p>
+      <w:r>
+        <w:t>Their situation that may need funds during the development of the product. Some extra resources may be needed to cover those situations e.g. load shedding can cause risk in the project and that can lead to unexpected cost.</w:t>
+      </w:r>
+    </w:p>
+    <w:tbl>
+      <w:tblPr>
+        <w:tblStyle w:val="TableGrid"/>
+        <w:tblW w:w="0" w:type="auto"/>
+        <w:tblLook w:val="04A0" w:firstRow="1" w:lastRow="0" w:firstColumn="1" w:lastColumn="0" w:noHBand="0" w:noVBand="1"/>
+      </w:tblPr>
+      <w:tblGrid>
+        <w:gridCol w:w="3116"/>
+        <w:gridCol w:w="3089"/>
+        <w:gridCol w:w="3145"/>
+      </w:tblGrid>
+      <w:tr>
+        <w:tc>
+          <w:tcPr>
+            <w:tcW w:w="3116" w:type="dxa"/>
+          </w:tcPr>
+          <w:p>
+            <w:pPr>
+              <w:jc w:val="center"/>
+              <w:rPr>
+                <w:b/>
+                <w:bCs/>
+                <w:sz w:val="28"/>
+                <w:szCs w:val="28"/>
+              </w:rPr>
+            </w:pPr>
+            <w:r>
+              <w:rPr>
+                <w:b/>
+                <w:bCs/>
+                <w:sz w:val="28"/>
+                <w:szCs w:val="28"/>
+              </w:rPr>
+              <w:t>Risks</w:t>
+            </w:r>
+          </w:p>
+        </w:tc>
+        <w:tc>
+          <w:tcPr>
+            <w:tcW w:w="3089" w:type="dxa"/>
+          </w:tcPr>
+          <w:p>
+            <w:pPr>
+              <w:jc w:val="center"/>
+              <w:rPr>
+                <w:b/>
+                <w:bCs/>
+                <w:sz w:val="28"/>
+                <w:szCs w:val="28"/>
+              </w:rPr>
+            </w:pPr>
+            <w:r>
+              <w:rPr>
+                <w:b/>
+                <w:bCs/>
+                <w:sz w:val="28"/>
+                <w:szCs w:val="28"/>
+              </w:rPr>
+              <w:t>Probability</w:t>
+            </w:r>
+          </w:p>
+        </w:tc>
+        <w:tc>
+          <w:tcPr>
+            <w:tcW w:w="3145" w:type="dxa"/>
+          </w:tcPr>
+          <w:p>
+            <w:pPr>
+              <w:jc w:val="center"/>
+              <w:rPr>
+                <w:b/>
+                <w:bCs/>
+                <w:sz w:val="28"/>
+                <w:szCs w:val="28"/>
+              </w:rPr>
+            </w:pPr>
+            <w:r>
+              <w:rPr>
+                <w:b/>
+                <w:bCs/>
+                <w:sz w:val="28"/>
+                <w:szCs w:val="28"/>
+              </w:rPr>
+              <w:t>Amount</w:t>
+            </w:r>
+          </w:p>
+        </w:tc>
+      </w:tr>
+      <w:tr>
+        <w:tc>
+          <w:tcPr>
+            <w:tcW w:w="3116" w:type="dxa"/>
+          </w:tcPr>
+          <w:p>
+            <w:r>
+              <w:t xml:space="preserve">Extra training </w:t>
+            </w:r>
+          </w:p>
+        </w:tc>
+        <w:tc>
+          <w:tcPr>
+            <w:tcW w:w="3089" w:type="dxa"/>
+          </w:tcPr>
+          <w:p>
+            <w:r>
+              <w:t>10%</w:t>
+            </w:r>
+          </w:p>
+        </w:tc>
+        <w:tc>
+          <w:tcPr>
+            <w:tcW w:w="3145" w:type="dxa"/>
+          </w:tcPr>
+          <w:p>
+            <w:r>
+              <w:t>R 2000</w:t>
+            </w:r>
+          </w:p>
+        </w:tc>
+      </w:tr>
+      <w:tr>
+        <w:tc>
+          <w:tcPr>
+            <w:tcW w:w="3116" w:type="dxa"/>
+          </w:tcPr>
+          <w:p>
+            <w:r>
+              <w:t>Load Shedding</w:t>
+            </w:r>
+          </w:p>
+        </w:tc>
+        <w:tc>
+          <w:tcPr>
+            <w:tcW w:w="3089" w:type="dxa"/>
+          </w:tcPr>
+          <w:p>
+            <w:r>
+              <w:t>30%</w:t>
+            </w:r>
+          </w:p>
+        </w:tc>
+        <w:tc>
+          <w:tcPr>
+            <w:tcW w:w="3145" w:type="dxa"/>
+          </w:tcPr>
+          <w:p>
+            <w:r>
+              <w:t>R 20000</w:t>
+            </w:r>
+          </w:p>
+        </w:tc>
+      </w:tr>
+      <w:tr>
+        <w:tc>
+          <w:tcPr>
+            <w:tcW w:w="3116" w:type="dxa"/>
+          </w:tcPr>
+          <w:p>
+            <w:r>
+              <w:t>Changes in software licenses</w:t>
+            </w:r>
+          </w:p>
+        </w:tc>
+        <w:tc>
+          <w:tcPr>
+            <w:tcW w:w="3089" w:type="dxa"/>
+          </w:tcPr>
+          <w:p>
+            <w:r>
+              <w:t>5%</w:t>
+            </w:r>
+          </w:p>
+        </w:tc>
+        <w:tc>
+          <w:tcPr>
+            <w:tcW w:w="3145" w:type="dxa"/>
+          </w:tcPr>
+          <w:p>
+            <w:r>
+              <w:t>R 500</w:t>
+            </w:r>
+          </w:p>
+        </w:tc>
+      </w:tr>
+      <w:tr>
+        <w:tc>
+          <w:tcPr>
+            <w:tcW w:w="6205" w:type="dxa"/>
+            <w:gridSpan w:val="2"/>
+            <w:shd w:val="clear" w:color="auto" w:fill="DEEAF6" w:themeFill="accent5" w:themeFillTint="33"/>
           </w:tcPr>
           <w:p>
             <w:r>
@@ -335,29 +1226,122 @@
         </w:tc>
         <w:tc>
           <w:tcPr>
-            <w:tcW w:w="1440" w:type="dxa"/>
-          </w:tcPr>
-          <w:p/>
+            <w:tcW w:w="3145" w:type="dxa"/>
+            <w:shd w:val="clear" w:color="auto" w:fill="DEEAF6" w:themeFill="accent5" w:themeFillTint="33"/>
+          </w:tcPr>
+          <w:p>
+            <w:r>
+              <w:t>R 3500</w:t>
+            </w:r>
+          </w:p>
         </w:tc>
       </w:tr>
     </w:tbl>
     <w:p/>
+    <w:p/>
     <w:p>
-      <w:r>
-        <w:t>R</w:t>
-      </w:r>
-      <w:r>
-        <w:t>isk</w:t>
-      </w:r>
-      <w:r>
-        <w:t xml:space="preserve"> cost</w:t>
-      </w:r>
+      <w:pPr>
+        <w:rPr>
+          <w:b/>
+          <w:bCs/>
+        </w:rPr>
+      </w:pPr>
+      <w:r>
+        <w:rPr>
+          <w:b/>
+          <w:bCs/>
+        </w:rPr>
+        <w:t xml:space="preserve">The total </w:t>
+      </w:r>
+      <w:r>
+        <w:rPr>
+          <w:b/>
+          <w:bCs/>
+        </w:rPr>
+        <w:t>d</w:t>
+      </w:r>
+      <w:r>
+        <w:rPr>
+          <w:b/>
+          <w:bCs/>
+        </w:rPr>
+        <w:t>irect,</w:t>
+      </w:r>
+      <w:r>
+        <w:rPr>
+          <w:b/>
+          <w:bCs/>
+        </w:rPr>
+        <w:t xml:space="preserve"> </w:t>
+      </w:r>
+      <w:r>
+        <w:rPr>
+          <w:rFonts w:ascii="Arial" w:hAnsi="Arial"/>
+          <w:b/>
+          <w:bCs/>
+          <w:sz w:val="20"/>
+          <w:szCs w:val="20"/>
+        </w:rPr>
+        <w:t>overhead</w:t>
+      </w:r>
+      <w:r>
+        <w:rPr>
+          <w:rFonts w:ascii="Arial" w:hAnsi="Arial"/>
+          <w:b/>
+          <w:bCs/>
+          <w:sz w:val="20"/>
+          <w:szCs w:val="20"/>
+        </w:rPr>
+        <w:t xml:space="preserve"> and Contingency</w:t>
+      </w:r>
+      <w:r>
+        <w:rPr>
+          <w:rFonts w:ascii="Arial" w:hAnsi="Arial"/>
+          <w:sz w:val="20"/>
+          <w:szCs w:val="20"/>
+        </w:rPr>
+        <w:t xml:space="preserve"> </w:t>
+      </w:r>
+      <w:r>
+        <w:rPr>
+          <w:b/>
+          <w:bCs/>
+        </w:rPr>
+        <w:t xml:space="preserve">cost is R </w:t>
+      </w:r>
+      <w:r>
+        <w:rPr>
+          <w:b/>
+          <w:bCs/>
+        </w:rPr>
+        <w:t>1</w:t>
+      </w:r>
+      <w:r>
+        <w:rPr>
+          <w:b/>
+          <w:bCs/>
+        </w:rPr>
+        <w:t>15</w:t>
+      </w:r>
+      <w:r>
+        <w:rPr>
+          <w:b/>
+          <w:bCs/>
+        </w:rPr>
+        <w:t>,300</w:t>
+      </w:r>
+      <w:r>
+        <w:rPr>
+          <w:b/>
+          <w:bCs/>
+        </w:rPr>
+        <w:t>.</w:t>
+      </w:r>
+      <w:bookmarkStart w:id="0" w:name="_GoBack"/>
+      <w:bookmarkEnd w:id="0"/>
     </w:p>
-    <w:p>
-      <w:r>
-        <w:t>Unexpected cost</w:t>
-      </w:r>
-    </w:p>
+    <w:p/>
+    <w:p/>
     <w:sectPr>
       <w:pgSz w:w="12240" w:h="15840"/>
       <w:pgMar w:top="1440" w:right="1440" w:bottom="1440" w:left="1440" w:header="720" w:footer="720" w:gutter="0"/>
@@ -369,7 +1353,7 @@
 </file>
 
 <file path=word/styles.xml><?xml version="1.0" encoding="utf-8"?>
-<w:styles xmlns:mc="http://schemas.openxmlformats.org/markup-compatibility/2006" xmlns:r="http://schemas.openxmlformats.org/officeDocument/2006/relationships" xmlns:w="http://schemas.openxmlformats.org/wordprocessingml/2006/main" xmlns:w14="http://schemas.microsoft.com/office/word/2010/wordml" xmlns:w15="http://schemas.microsoft.com/office/word/2012/wordml" xmlns:w16cex="http://schemas.microsoft.com/office/word/2018/wordml/cex" xmlns:w16cid="http://schemas.microsoft.com/office/word/2016/wordml/cid" xmlns:w16="http://schemas.microsoft.com/office/word/2018/wordml" xmlns:w16se="http://schemas.microsoft.com/office/word/2015/wordml/symex" mc:Ignorable="w14 w15 w16se w16cid w16 w16cex">
+<w:styles xmlns:mc="http://schemas.openxmlformats.org/markup-compatibility/2006" xmlns:r="http://schemas.openxmlformats.org/officeDocument/2006/relationships" xmlns:w="http://schemas.openxmlformats.org/wordprocessingml/2006/main" xmlns:w14="http://schemas.microsoft.com/office/word/2010/wordml" xmlns:w15="http://schemas.microsoft.com/office/word/2012/wordml" xmlns:w16cid="http://schemas.microsoft.com/office/word/2016/wordml/cid" xmlns:w16se="http://schemas.microsoft.com/office/word/2015/wordml/symex" mc:Ignorable="w14 w15 w16se w16cid">
   <w:docDefaults>
     <w:rPrDefault>
       <w:rPr>
@@ -766,6 +1750,7 @@
   <w:style w:type="paragraph" w:default="1" w:styleId="Normal">
     <w:name w:val="Normal"/>
     <w:qFormat/>
+    <w:rsid w:val="002936A7"/>
   </w:style>
   <w:style w:type="character" w:default="1" w:styleId="DefaultParagraphFont">
     <w:name w:val="Default Paragraph Font"/>

</xml_diff>